<commit_message>
update repport and slides
</commit_message>
<xml_diff>
--- a/Rapport/IGOV_COTOI_MANSON_MAZARS.docx
+++ b/Rapport/IGOV_COTOI_MANSON_MAZARS.docx
@@ -5011,7 +5011,39 @@
           <w:sz w:val="24"/>
           <w:szCs w:val="24"/>
         </w:rPr>
-        <w:t xml:space="preserve"> d’une autorité de régulation sur internet. Cette société de droit californien a pour principales missions d’administrer les ressources numériques d’internet, telles que l’adressage IP et les noms de domaines de premier niveau, aussi connus sur l’abréviation </w:t>
+        <w:t xml:space="preserve"> d’une autorité de régulation sur internet. Cette société de droit californien a pour principales missions d’administrer les ressources numériques d’internet, telles que l’adressage IP et les noms de domaines de </w:t>
+      </w:r>
+      <w:r>
+        <w:rPr>
+          <w:rFonts w:cstheme="minorHAnsi"/>
+          <w:sz w:val="24"/>
+          <w:szCs w:val="24"/>
+        </w:rPr>
+        <w:t>premier niveau, aussi connus sous</w:t>
+      </w:r>
+      <w:r>
+        <w:rPr>
+          <w:rFonts w:cstheme="minorHAnsi"/>
+          <w:sz w:val="24"/>
+          <w:szCs w:val="24"/>
+        </w:rPr>
+        <w:t xml:space="preserve"> l’abréviation</w:t>
+      </w:r>
+      <w:r>
+        <w:rPr>
+          <w:rFonts w:cstheme="minorHAnsi"/>
+          <w:sz w:val="24"/>
+          <w:szCs w:val="24"/>
+        </w:rPr>
+        <w:t xml:space="preserve"> de</w:t>
+      </w:r>
+      <w:r>
+        <w:rPr>
+          <w:rFonts w:cstheme="minorHAnsi"/>
+          <w:sz w:val="24"/>
+          <w:szCs w:val="24"/>
+        </w:rPr>
+        <w:t xml:space="preserve"> </w:t>
       </w:r>
       <w:proofErr w:type="spellStart"/>
       <w:r>
@@ -5628,17 +5660,7 @@
           <w:sz w:val="24"/>
           <w:szCs w:val="24"/>
         </w:rPr>
-        <w:t xml:space="preserve"> charge des politiques concernant l’adressage IP.</w:t>
-      </w:r>
-      <w:bookmarkStart w:id="1" w:name="_GoBack"/>
-      <w:bookmarkEnd w:id="1"/>
-      <w:r>
-        <w:rPr>
-          <w:rFonts w:cstheme="minorHAnsi"/>
-          <w:sz w:val="24"/>
-          <w:szCs w:val="24"/>
-        </w:rPr>
-        <w:t xml:space="preserve"> Ainsi, pour accroître le nombre de décisions du type </w:t>
+        <w:t xml:space="preserve"> charge des politiques concernant l’adressage IP. Ainsi, pour accroître le nombre de décisions du type </w:t>
       </w:r>
       <w:proofErr w:type="spellStart"/>
       <w:r>
@@ -5919,7 +5941,7 @@
           <w:szCs w:val="24"/>
         </w:rPr>
       </w:pPr>
-      <w:bookmarkStart w:id="2" w:name="_Toc61710978"/>
+      <w:bookmarkStart w:id="1" w:name="_Toc61710978"/>
       <w:r>
         <w:rPr>
           <w:szCs w:val="24"/>
@@ -5939,7 +5961,7 @@
         </w:rPr>
         <w:t>et débuts de l’ICANN</w:t>
       </w:r>
-      <w:bookmarkEnd w:id="2"/>
+      <w:bookmarkEnd w:id="1"/>
     </w:p>
     <w:p>
       <w:pPr>
@@ -6032,23 +6054,63 @@
           <w:sz w:val="24"/>
           <w:szCs w:val="24"/>
         </w:rPr>
-        <w:t>Les débuts de l’internet ont été marqués par une période de transition entre l’analogique et le numérique. Dans les années ’70, le professeur Jon Postel, qui est considéré comme l</w:t>
-      </w:r>
-      <w:r>
-        <w:rPr>
-          <w:rFonts w:cstheme="minorHAnsi"/>
-          <w:sz w:val="24"/>
-          <w:szCs w:val="24"/>
-        </w:rPr>
-        <w:t>’un des pionniers de l’internet. C</w:t>
-      </w:r>
-      <w:r>
-        <w:rPr>
-          <w:rFonts w:cstheme="minorHAnsi"/>
-          <w:sz w:val="24"/>
-          <w:szCs w:val="24"/>
-        </w:rPr>
-        <w:t xml:space="preserve">’est lui qui a décidé de recenser et d’allouer les adresses IP selon des critères d’ordre géographique. Il maintient ce système notamment au moyen de normes techniques regroupées au sein de documents intitulés </w:t>
+        <w:t>Les débu</w:t>
+      </w:r>
+      <w:r>
+        <w:rPr>
+          <w:rFonts w:cstheme="minorHAnsi"/>
+          <w:sz w:val="24"/>
+          <w:szCs w:val="24"/>
+        </w:rPr>
+        <w:t>ts de l’internet ont été marqué</w:t>
+      </w:r>
+      <w:r>
+        <w:rPr>
+          <w:rFonts w:cstheme="minorHAnsi"/>
+          <w:sz w:val="24"/>
+          <w:szCs w:val="24"/>
+        </w:rPr>
+        <w:t xml:space="preserve"> par une période de transition entre l’analogique et le numérique. Dans les années ’70, le professeur Jon Postel, qui est considéré comme l</w:t>
+      </w:r>
+      <w:r>
+        <w:rPr>
+          <w:rFonts w:cstheme="minorHAnsi"/>
+          <w:sz w:val="24"/>
+          <w:szCs w:val="24"/>
+        </w:rPr>
+        <w:t>’un des pionnie</w:t>
+      </w:r>
+      <w:r>
+        <w:rPr>
+          <w:rFonts w:cstheme="minorHAnsi"/>
+          <w:sz w:val="24"/>
+          <w:szCs w:val="24"/>
+        </w:rPr>
+        <w:t xml:space="preserve">rs de l’internet </w:t>
+      </w:r>
+      <w:r>
+        <w:rPr>
+          <w:rFonts w:cstheme="minorHAnsi"/>
+          <w:sz w:val="24"/>
+          <w:szCs w:val="24"/>
+        </w:rPr>
+        <w:t>décid</w:t>
+      </w:r>
+      <w:r>
+        <w:rPr>
+          <w:rFonts w:cstheme="minorHAnsi"/>
+          <w:sz w:val="24"/>
+          <w:szCs w:val="24"/>
+        </w:rPr>
+        <w:t>e</w:t>
+      </w:r>
+      <w:r>
+        <w:rPr>
+          <w:rFonts w:cstheme="minorHAnsi"/>
+          <w:sz w:val="24"/>
+          <w:szCs w:val="24"/>
+        </w:rPr>
+        <w:t xml:space="preserve"> de recenser et d’allouer les adresses IP selon des critères d’ordre géographique. Il maintient ce système notamment au moyen de normes techniques regroupées au sein de documents intitulés </w:t>
       </w:r>
       <w:r>
         <w:rPr>
@@ -6855,7 +6917,7 @@
           <w:szCs w:val="24"/>
         </w:rPr>
       </w:pPr>
-      <w:bookmarkStart w:id="3" w:name="_Toc61710979"/>
+      <w:bookmarkStart w:id="2" w:name="_Toc61710979"/>
       <w:r>
         <w:rPr>
           <w:szCs w:val="24"/>
@@ -6869,7 +6931,7 @@
         </w:rPr>
         <w:t>Attribution de domaine et conflits</w:t>
       </w:r>
-      <w:bookmarkEnd w:id="3"/>
+      <w:bookmarkEnd w:id="2"/>
     </w:p>
     <w:p>
       <w:pPr>
@@ -7725,7 +7787,7 @@
           <w:szCs w:val="24"/>
         </w:rPr>
       </w:pPr>
-      <w:bookmarkStart w:id="4" w:name="_Toc61710980"/>
+      <w:bookmarkStart w:id="3" w:name="_Toc61710980"/>
       <w:r>
         <w:rPr>
           <w:szCs w:val="24"/>
@@ -7745,7 +7807,7 @@
         </w:rPr>
         <w:t>ne gouvernance qui divise</w:t>
       </w:r>
-      <w:bookmarkEnd w:id="4"/>
+      <w:bookmarkEnd w:id="3"/>
     </w:p>
     <w:p>
       <w:pPr>
@@ -8004,11 +8066,11 @@
         <w:pStyle w:val="Titre1"/>
         <w:spacing w:line="360" w:lineRule="auto"/>
       </w:pPr>
-      <w:bookmarkStart w:id="5" w:name="_Toc61710981"/>
+      <w:bookmarkStart w:id="4" w:name="_Toc61710981"/>
       <w:r>
         <w:t>Partie 4 : l’antenne française de l’ICANN : l’AFNIC</w:t>
       </w:r>
-      <w:bookmarkEnd w:id="5"/>
+      <w:bookmarkEnd w:id="4"/>
     </w:p>
     <w:p>
       <w:pPr>
@@ -11046,11 +11108,11 @@
         <w:pStyle w:val="Titre1"/>
         <w:spacing w:line="360" w:lineRule="auto"/>
       </w:pPr>
-      <w:bookmarkStart w:id="6" w:name="_Toc61710982"/>
+      <w:bookmarkStart w:id="5" w:name="_Toc61710982"/>
       <w:r>
         <w:t>Conclusion</w:t>
       </w:r>
-      <w:bookmarkEnd w:id="6"/>
+      <w:bookmarkEnd w:id="5"/>
     </w:p>
     <w:p>
       <w:pPr>
@@ -11195,7 +11257,16 @@
           <w:sz w:val="24"/>
           <w:szCs w:val="24"/>
         </w:rPr>
-        <w:t>passer</w:t>
+        <w:t>pass</w:t>
+      </w:r>
+      <w:bookmarkStart w:id="6" w:name="_GoBack"/>
+      <w:bookmarkEnd w:id="6"/>
+      <w:r>
+        <w:rPr>
+          <w:sz w:val="24"/>
+          <w:szCs w:val="24"/>
+        </w:rPr>
+        <w:t>er</w:t>
       </w:r>
       <w:proofErr w:type="gramEnd"/>
       <w:r>
@@ -11225,6 +11296,7 @@
     <w:p>
       <w:pPr>
         <w:pStyle w:val="Titre1"/>
+        <w:spacing w:line="360" w:lineRule="auto"/>
       </w:pPr>
       <w:bookmarkStart w:id="7" w:name="_Toc61710983"/>
       <w:r>
@@ -11232,13 +11304,1429 @@
         <w:t>Bibliographie</w:t>
       </w:r>
       <w:bookmarkEnd w:id="7"/>
+    </w:p>
+    <w:p>
+      <w:pPr>
+        <w:pStyle w:val="Bibliographie1"/>
+        <w:rPr>
+          <w:rFonts w:asciiTheme="minorHAnsi" w:hAnsiTheme="minorHAnsi" w:cstheme="minorHAnsi"/>
+        </w:rPr>
+      </w:pPr>
+      <w:r>
+        <w:rPr>
+          <w:rFonts w:asciiTheme="minorHAnsi" w:hAnsiTheme="minorHAnsi" w:cstheme="minorHAnsi"/>
+        </w:rPr>
+        <w:t>[1]</w:t>
+      </w:r>
+      <w:r>
+        <w:rPr>
+          <w:rFonts w:asciiTheme="minorHAnsi" w:hAnsiTheme="minorHAnsi" w:cstheme="minorHAnsi"/>
+        </w:rPr>
+        <w:tab/>
+        <w:t xml:space="preserve">« ICANN </w:t>
+      </w:r>
+      <w:proofErr w:type="spellStart"/>
+      <w:r>
+        <w:rPr>
+          <w:rFonts w:asciiTheme="minorHAnsi" w:hAnsiTheme="minorHAnsi" w:cstheme="minorHAnsi"/>
+        </w:rPr>
+        <w:t>History</w:t>
+      </w:r>
+      <w:proofErr w:type="spellEnd"/>
+      <w:r>
+        <w:rPr>
+          <w:rFonts w:asciiTheme="minorHAnsi" w:hAnsiTheme="minorHAnsi" w:cstheme="minorHAnsi"/>
+        </w:rPr>
+        <w:t xml:space="preserve"> Project - ICANN ». </w:t>
+      </w:r>
+      <w:hyperlink r:id="rId10" w:history="1">
+        <w:r>
+          <w:rPr>
+            <w:rStyle w:val="Lienhypertexte"/>
+            <w:rFonts w:asciiTheme="minorHAnsi" w:hAnsiTheme="minorHAnsi" w:cstheme="minorHAnsi"/>
+            <w:color w:val="000080"/>
+          </w:rPr>
+          <w:t>https://www.icann.org/history</w:t>
+        </w:r>
+      </w:hyperlink>
+      <w:r>
+        <w:rPr>
+          <w:rFonts w:asciiTheme="minorHAnsi" w:hAnsiTheme="minorHAnsi" w:cstheme="minorHAnsi"/>
+        </w:rPr>
+        <w:t xml:space="preserve"> (consulté le déc. 07, 2020).</w:t>
+      </w:r>
+    </w:p>
+    <w:p>
+      <w:pPr>
+        <w:pStyle w:val="Bibliographie1"/>
+        <w:rPr>
+          <w:rFonts w:asciiTheme="minorHAnsi" w:hAnsiTheme="minorHAnsi" w:cstheme="minorHAnsi"/>
+        </w:rPr>
+      </w:pPr>
+    </w:p>
+    <w:p>
+      <w:pPr>
+        <w:pStyle w:val="Bibliographie1"/>
+        <w:rPr>
+          <w:rFonts w:asciiTheme="minorHAnsi" w:hAnsiTheme="minorHAnsi" w:cstheme="minorHAnsi"/>
+        </w:rPr>
+      </w:pPr>
+      <w:r>
+        <w:rPr>
+          <w:rFonts w:asciiTheme="minorHAnsi" w:hAnsiTheme="minorHAnsi" w:cstheme="minorHAnsi"/>
+        </w:rPr>
+        <w:t>[2]</w:t>
+      </w:r>
+      <w:r>
+        <w:rPr>
+          <w:rFonts w:asciiTheme="minorHAnsi" w:hAnsiTheme="minorHAnsi" w:cstheme="minorHAnsi"/>
+        </w:rPr>
+        <w:tab/>
+        <w:t xml:space="preserve">Internet Corporation for Assigned Names and </w:t>
+      </w:r>
+      <w:proofErr w:type="gramStart"/>
+      <w:r>
+        <w:rPr>
+          <w:rFonts w:asciiTheme="minorHAnsi" w:hAnsiTheme="minorHAnsi" w:cstheme="minorHAnsi"/>
+        </w:rPr>
+        <w:t>Numbers ,</w:t>
+      </w:r>
+      <w:proofErr w:type="gramEnd"/>
+      <w:r>
+        <w:rPr>
+          <w:rFonts w:asciiTheme="minorHAnsi" w:hAnsiTheme="minorHAnsi" w:cstheme="minorHAnsi"/>
+        </w:rPr>
+        <w:t xml:space="preserve"> </w:t>
+      </w:r>
+      <w:r>
+        <w:rPr>
+          <w:rFonts w:asciiTheme="minorHAnsi" w:hAnsiTheme="minorHAnsi" w:cstheme="minorHAnsi"/>
+          <w:i/>
+        </w:rPr>
+        <w:t>Wikipédia</w:t>
+      </w:r>
+      <w:r>
+        <w:rPr>
+          <w:rFonts w:asciiTheme="minorHAnsi" w:hAnsiTheme="minorHAnsi" w:cstheme="minorHAnsi"/>
+        </w:rPr>
+        <w:t xml:space="preserve">. sept. 18, 2020, Consulté le: déc. 07, 2020.  Disponible sur: </w:t>
+      </w:r>
+      <w:hyperlink r:id="rId11" w:history="1">
+        <w:r>
+          <w:rPr>
+            <w:rStyle w:val="Lienhypertexte"/>
+            <w:rFonts w:asciiTheme="minorHAnsi" w:hAnsiTheme="minorHAnsi" w:cstheme="minorHAnsi"/>
+            <w:color w:val="000080"/>
+          </w:rPr>
+          <w:t>https://fr.wikipedia.org/w/index.php?title=Internet_Corporation_for_Assigned_Names_and_Numbers&amp;oldid=174810900</w:t>
+        </w:r>
+      </w:hyperlink>
+      <w:r>
+        <w:rPr>
+          <w:rFonts w:asciiTheme="minorHAnsi" w:hAnsiTheme="minorHAnsi" w:cstheme="minorHAnsi"/>
+        </w:rPr>
+        <w:t>.</w:t>
+      </w:r>
+    </w:p>
+    <w:p>
+      <w:pPr>
+        <w:pStyle w:val="Bibliographie1"/>
+        <w:rPr>
+          <w:rFonts w:asciiTheme="minorHAnsi" w:hAnsiTheme="minorHAnsi" w:cstheme="minorHAnsi"/>
+        </w:rPr>
+      </w:pPr>
+    </w:p>
+    <w:p>
+      <w:pPr>
+        <w:pStyle w:val="Bibliographie1"/>
+        <w:rPr>
+          <w:rFonts w:asciiTheme="minorHAnsi" w:hAnsiTheme="minorHAnsi" w:cstheme="minorHAnsi"/>
+        </w:rPr>
+      </w:pPr>
+      <w:r>
+        <w:rPr>
+          <w:rFonts w:asciiTheme="minorHAnsi" w:hAnsiTheme="minorHAnsi" w:cstheme="minorHAnsi"/>
+        </w:rPr>
+        <w:t>[3]</w:t>
+      </w:r>
+      <w:r>
+        <w:rPr>
+          <w:rFonts w:asciiTheme="minorHAnsi" w:hAnsiTheme="minorHAnsi" w:cstheme="minorHAnsi"/>
+        </w:rPr>
+        <w:tab/>
+        <w:t>« </w:t>
+      </w:r>
+      <w:proofErr w:type="spellStart"/>
+      <w:r>
+        <w:rPr>
+          <w:rFonts w:asciiTheme="minorHAnsi" w:hAnsiTheme="minorHAnsi" w:cstheme="minorHAnsi"/>
+        </w:rPr>
+        <w:t>Quaterly</w:t>
+      </w:r>
+      <w:proofErr w:type="spellEnd"/>
+      <w:r>
+        <w:rPr>
+          <w:rFonts w:asciiTheme="minorHAnsi" w:hAnsiTheme="minorHAnsi" w:cstheme="minorHAnsi"/>
+        </w:rPr>
+        <w:t xml:space="preserve"> report 8 </w:t>
+      </w:r>
+      <w:proofErr w:type="spellStart"/>
+      <w:r>
+        <w:rPr>
+          <w:rFonts w:asciiTheme="minorHAnsi" w:hAnsiTheme="minorHAnsi" w:cstheme="minorHAnsi"/>
+        </w:rPr>
+        <w:t>may18</w:t>
+      </w:r>
+      <w:proofErr w:type="spellEnd"/>
+      <w:r>
+        <w:rPr>
+          <w:rFonts w:asciiTheme="minorHAnsi" w:hAnsiTheme="minorHAnsi" w:cstheme="minorHAnsi"/>
+        </w:rPr>
+        <w:t xml:space="preserve">  ». Consulté le: déc. 07, 2020. Disponible sur: </w:t>
+      </w:r>
+      <w:hyperlink r:id="rId12" w:history="1">
+        <w:r>
+          <w:rPr>
+            <w:rStyle w:val="Lienhypertexte"/>
+            <w:rFonts w:asciiTheme="minorHAnsi" w:hAnsiTheme="minorHAnsi" w:cstheme="minorHAnsi"/>
+            <w:color w:val="000080"/>
+          </w:rPr>
+          <w:t>https://www.icann.org/en/system/files/files/quarterly-report-08may18-en.pdf</w:t>
+        </w:r>
+      </w:hyperlink>
+      <w:r>
+        <w:rPr>
+          <w:rFonts w:asciiTheme="minorHAnsi" w:hAnsiTheme="minorHAnsi" w:cstheme="minorHAnsi"/>
+        </w:rPr>
+        <w:t>.</w:t>
+      </w:r>
+    </w:p>
+    <w:p>
+      <w:pPr>
+        <w:pStyle w:val="Bibliographie1"/>
+        <w:rPr>
+          <w:rFonts w:asciiTheme="minorHAnsi" w:hAnsiTheme="minorHAnsi" w:cstheme="minorHAnsi"/>
+        </w:rPr>
+      </w:pPr>
+    </w:p>
+    <w:p>
+      <w:pPr>
+        <w:pStyle w:val="Bibliographie1"/>
+        <w:rPr>
+          <w:rFonts w:asciiTheme="minorHAnsi" w:hAnsiTheme="minorHAnsi" w:cstheme="minorHAnsi"/>
+        </w:rPr>
+      </w:pPr>
+      <w:r>
+        <w:rPr>
+          <w:rFonts w:asciiTheme="minorHAnsi" w:hAnsiTheme="minorHAnsi" w:cstheme="minorHAnsi"/>
+        </w:rPr>
+        <w:t>[4]</w:t>
+      </w:r>
+      <w:r>
+        <w:rPr>
+          <w:rFonts w:asciiTheme="minorHAnsi" w:hAnsiTheme="minorHAnsi" w:cstheme="minorHAnsi"/>
+        </w:rPr>
+        <w:tab/>
+        <w:t xml:space="preserve">D. Kehl, « L’avenir de </w:t>
+      </w:r>
+      <w:proofErr w:type="spellStart"/>
+      <w:r>
+        <w:rPr>
+          <w:rFonts w:asciiTheme="minorHAnsi" w:hAnsiTheme="minorHAnsi" w:cstheme="minorHAnsi"/>
+        </w:rPr>
+        <w:t>l’Icann</w:t>
+      </w:r>
+      <w:proofErr w:type="spellEnd"/>
+      <w:r>
+        <w:rPr>
+          <w:rFonts w:asciiTheme="minorHAnsi" w:hAnsiTheme="minorHAnsi" w:cstheme="minorHAnsi"/>
+        </w:rPr>
+        <w:t xml:space="preserve"> et la passionnante histoire des noms de domaine d’Internet », </w:t>
+      </w:r>
+      <w:r>
+        <w:rPr>
+          <w:rFonts w:asciiTheme="minorHAnsi" w:hAnsiTheme="minorHAnsi" w:cstheme="minorHAnsi"/>
+          <w:i/>
+        </w:rPr>
+        <w:t>Slate.fr</w:t>
+      </w:r>
+      <w:r>
+        <w:rPr>
+          <w:rFonts w:asciiTheme="minorHAnsi" w:hAnsiTheme="minorHAnsi" w:cstheme="minorHAnsi"/>
+        </w:rPr>
+        <w:t xml:space="preserve">, mai 22, 2015. </w:t>
+      </w:r>
+      <w:hyperlink r:id="rId13" w:history="1">
+        <w:r>
+          <w:rPr>
+            <w:rStyle w:val="Lienhypertexte"/>
+            <w:rFonts w:asciiTheme="minorHAnsi" w:hAnsiTheme="minorHAnsi" w:cstheme="minorHAnsi"/>
+            <w:color w:val="000080"/>
+          </w:rPr>
+          <w:t>http://www.slate.fr/story/101845/icann</w:t>
+        </w:r>
+      </w:hyperlink>
+      <w:r>
+        <w:rPr>
+          <w:rFonts w:asciiTheme="minorHAnsi" w:hAnsiTheme="minorHAnsi" w:cstheme="minorHAnsi"/>
+        </w:rPr>
+        <w:t xml:space="preserve"> (consulté le déc. 07, 2020).</w:t>
+      </w:r>
+    </w:p>
+    <w:p>
+      <w:pPr>
+        <w:pStyle w:val="Bibliographie1"/>
+        <w:rPr>
+          <w:rFonts w:asciiTheme="minorHAnsi" w:hAnsiTheme="minorHAnsi" w:cstheme="minorHAnsi"/>
+        </w:rPr>
+      </w:pPr>
+    </w:p>
+    <w:p>
+      <w:pPr>
+        <w:pStyle w:val="Bibliographie1"/>
+        <w:rPr>
+          <w:rFonts w:asciiTheme="minorHAnsi" w:hAnsiTheme="minorHAnsi" w:cstheme="minorHAnsi"/>
+        </w:rPr>
+      </w:pPr>
+      <w:r>
+        <w:rPr>
+          <w:rFonts w:asciiTheme="minorHAnsi" w:hAnsiTheme="minorHAnsi" w:cstheme="minorHAnsi"/>
+        </w:rPr>
+        <w:t>[5]</w:t>
+      </w:r>
+      <w:r>
+        <w:rPr>
+          <w:rFonts w:asciiTheme="minorHAnsi" w:hAnsiTheme="minorHAnsi" w:cstheme="minorHAnsi"/>
+        </w:rPr>
+        <w:tab/>
+        <w:t xml:space="preserve">O. </w:t>
+      </w:r>
+      <w:proofErr w:type="spellStart"/>
+      <w:r>
+        <w:rPr>
+          <w:rFonts w:asciiTheme="minorHAnsi" w:hAnsiTheme="minorHAnsi" w:cstheme="minorHAnsi"/>
+        </w:rPr>
+        <w:t>Iteanu</w:t>
+      </w:r>
+      <w:proofErr w:type="spellEnd"/>
+      <w:r>
+        <w:rPr>
+          <w:rFonts w:asciiTheme="minorHAnsi" w:hAnsiTheme="minorHAnsi" w:cstheme="minorHAnsi"/>
+        </w:rPr>
+        <w:t>, « </w:t>
+      </w:r>
+      <w:proofErr w:type="spellStart"/>
+      <w:r>
+        <w:rPr>
+          <w:rFonts w:asciiTheme="minorHAnsi" w:hAnsiTheme="minorHAnsi" w:cstheme="minorHAnsi"/>
+        </w:rPr>
+        <w:t>L’Icann</w:t>
+      </w:r>
+      <w:proofErr w:type="spellEnd"/>
+      <w:r>
+        <w:rPr>
+          <w:rFonts w:asciiTheme="minorHAnsi" w:hAnsiTheme="minorHAnsi" w:cstheme="minorHAnsi"/>
+        </w:rPr>
+        <w:t xml:space="preserve">, un exemple de gouvernance originale ou un cas de </w:t>
+      </w:r>
+      <w:proofErr w:type="spellStart"/>
+      <w:r>
+        <w:rPr>
+          <w:rFonts w:asciiTheme="minorHAnsi" w:hAnsiTheme="minorHAnsi" w:cstheme="minorHAnsi"/>
+        </w:rPr>
+        <w:t>law</w:t>
+      </w:r>
+      <w:proofErr w:type="spellEnd"/>
+      <w:r>
+        <w:rPr>
+          <w:rFonts w:asciiTheme="minorHAnsi" w:hAnsiTheme="minorHAnsi" w:cstheme="minorHAnsi"/>
+        </w:rPr>
+        <w:t xml:space="preserve"> intelligence ? », </w:t>
+      </w:r>
+      <w:proofErr w:type="spellStart"/>
+      <w:r>
+        <w:rPr>
+          <w:rFonts w:asciiTheme="minorHAnsi" w:hAnsiTheme="minorHAnsi" w:cstheme="minorHAnsi"/>
+          <w:i/>
+        </w:rPr>
+        <w:t>Cah</w:t>
+      </w:r>
+      <w:proofErr w:type="spellEnd"/>
+      <w:r>
+        <w:rPr>
+          <w:rFonts w:asciiTheme="minorHAnsi" w:hAnsiTheme="minorHAnsi" w:cstheme="minorHAnsi"/>
+          <w:i/>
+        </w:rPr>
+        <w:t xml:space="preserve">. </w:t>
+      </w:r>
+      <w:proofErr w:type="spellStart"/>
+      <w:r>
+        <w:rPr>
+          <w:rFonts w:asciiTheme="minorHAnsi" w:hAnsiTheme="minorHAnsi" w:cstheme="minorHAnsi"/>
+          <w:i/>
+        </w:rPr>
+        <w:t>Numer</w:t>
+      </w:r>
+      <w:proofErr w:type="spellEnd"/>
+      <w:r>
+        <w:rPr>
+          <w:rFonts w:asciiTheme="minorHAnsi" w:hAnsiTheme="minorHAnsi" w:cstheme="minorHAnsi"/>
+          <w:i/>
+        </w:rPr>
+        <w:t>.</w:t>
+      </w:r>
+      <w:r>
+        <w:rPr>
+          <w:rFonts w:asciiTheme="minorHAnsi" w:hAnsiTheme="minorHAnsi" w:cstheme="minorHAnsi"/>
+        </w:rPr>
+        <w:t xml:space="preserve"> Vol. 3, n</w:t>
+      </w:r>
+      <w:r>
+        <w:rPr>
+          <w:rFonts w:asciiTheme="minorHAnsi" w:hAnsiTheme="minorHAnsi" w:cstheme="minorHAnsi"/>
+          <w:vertAlign w:val="superscript"/>
+        </w:rPr>
+        <w:t>o</w:t>
+      </w:r>
+      <w:r>
+        <w:rPr>
+          <w:rFonts w:asciiTheme="minorHAnsi" w:hAnsiTheme="minorHAnsi" w:cstheme="minorHAnsi"/>
+        </w:rPr>
+        <w:t xml:space="preserve"> 2, p. 145</w:t>
+      </w:r>
+      <w:r>
+        <w:rPr>
+          <w:rFonts w:asciiTheme="minorHAnsi" w:hAnsiTheme="minorHAnsi" w:cstheme="minorHAnsi"/>
+        </w:rPr>
+        <w:noBreakHyphen/>
+        <w:t xml:space="preserve">157, 2002. </w:t>
+      </w:r>
+      <w:hyperlink r:id="rId14" w:history="1">
+        <w:r>
+          <w:rPr>
+            <w:rStyle w:val="Lienhypertexte"/>
+            <w:rFonts w:asciiTheme="minorHAnsi" w:hAnsiTheme="minorHAnsi" w:cstheme="minorHAnsi"/>
+            <w:color w:val="000080"/>
+          </w:rPr>
+          <w:t>https://www.cairn.info/revue-les-cahiers-du-numerique-2002-2-page-145.htm</w:t>
+        </w:r>
+      </w:hyperlink>
+      <w:r>
+        <w:rPr>
+          <w:rFonts w:asciiTheme="minorHAnsi" w:hAnsiTheme="minorHAnsi" w:cstheme="minorHAnsi"/>
+        </w:rPr>
+        <w:t xml:space="preserve"> (consulté le déc. 07, 2020).</w:t>
+      </w:r>
+    </w:p>
+    <w:p>
+      <w:pPr>
+        <w:pStyle w:val="Bibliographie1"/>
+        <w:rPr>
+          <w:rFonts w:asciiTheme="minorHAnsi" w:hAnsiTheme="minorHAnsi" w:cstheme="minorHAnsi"/>
+        </w:rPr>
+      </w:pPr>
+    </w:p>
+    <w:p>
+      <w:pPr>
+        <w:pStyle w:val="Bibliographie1"/>
+        <w:rPr>
+          <w:rFonts w:asciiTheme="minorHAnsi" w:hAnsiTheme="minorHAnsi" w:cstheme="minorHAnsi"/>
+        </w:rPr>
+      </w:pPr>
+      <w:r>
+        <w:rPr>
+          <w:rFonts w:asciiTheme="minorHAnsi" w:hAnsiTheme="minorHAnsi" w:cstheme="minorHAnsi"/>
+        </w:rPr>
+        <w:t>[6]</w:t>
+      </w:r>
+      <w:r>
+        <w:rPr>
+          <w:rFonts w:asciiTheme="minorHAnsi" w:hAnsiTheme="minorHAnsi" w:cstheme="minorHAnsi"/>
+        </w:rPr>
+        <w:tab/>
+        <w:t xml:space="preserve">« IANA — </w:t>
+      </w:r>
+      <w:proofErr w:type="spellStart"/>
+      <w:r>
+        <w:rPr>
+          <w:rFonts w:asciiTheme="minorHAnsi" w:hAnsiTheme="minorHAnsi" w:cstheme="minorHAnsi"/>
+        </w:rPr>
+        <w:t>Root</w:t>
+      </w:r>
+      <w:proofErr w:type="spellEnd"/>
+      <w:r>
+        <w:rPr>
+          <w:rFonts w:asciiTheme="minorHAnsi" w:hAnsiTheme="minorHAnsi" w:cstheme="minorHAnsi"/>
+        </w:rPr>
+        <w:t xml:space="preserve"> Zone </w:t>
+      </w:r>
+      <w:proofErr w:type="spellStart"/>
+      <w:r>
+        <w:rPr>
+          <w:rFonts w:asciiTheme="minorHAnsi" w:hAnsiTheme="minorHAnsi" w:cstheme="minorHAnsi"/>
+        </w:rPr>
+        <w:t>Database</w:t>
+      </w:r>
+      <w:proofErr w:type="spellEnd"/>
+      <w:r>
+        <w:rPr>
+          <w:rFonts w:asciiTheme="minorHAnsi" w:hAnsiTheme="minorHAnsi" w:cstheme="minorHAnsi"/>
+        </w:rPr>
+        <w:t> ».</w:t>
+      </w:r>
+      <w:hyperlink r:id="rId15" w:history="1">
+        <w:r>
+          <w:rPr>
+            <w:rStyle w:val="Lienhypertexte"/>
+            <w:rFonts w:asciiTheme="minorHAnsi" w:hAnsiTheme="minorHAnsi" w:cstheme="minorHAnsi"/>
+            <w:color w:val="000080"/>
+          </w:rPr>
+          <w:t xml:space="preserve"> https://www.iana.org/domains/root/db</w:t>
+        </w:r>
+      </w:hyperlink>
+      <w:r>
+        <w:rPr>
+          <w:rFonts w:asciiTheme="minorHAnsi" w:hAnsiTheme="minorHAnsi" w:cstheme="minorHAnsi"/>
+        </w:rPr>
+        <w:t xml:space="preserve"> (consulté le janv. 16, 2021).</w:t>
+      </w:r>
+    </w:p>
+    <w:p>
+      <w:pPr>
+        <w:pStyle w:val="Bibliographie1"/>
+        <w:rPr>
+          <w:rFonts w:asciiTheme="minorHAnsi" w:hAnsiTheme="minorHAnsi" w:cstheme="minorHAnsi"/>
+        </w:rPr>
+      </w:pPr>
+    </w:p>
+    <w:p>
+      <w:pPr>
+        <w:pStyle w:val="Bibliographie1"/>
+        <w:rPr>
+          <w:rFonts w:asciiTheme="minorHAnsi" w:hAnsiTheme="minorHAnsi" w:cstheme="minorHAnsi"/>
+        </w:rPr>
+      </w:pPr>
+      <w:r>
+        <w:rPr>
+          <w:rFonts w:asciiTheme="minorHAnsi" w:hAnsiTheme="minorHAnsi" w:cstheme="minorHAnsi"/>
+        </w:rPr>
+        <w:t xml:space="preserve">[7]  « Amazon </w:t>
+      </w:r>
+      <w:proofErr w:type="spellStart"/>
+      <w:r>
+        <w:rPr>
+          <w:rFonts w:asciiTheme="minorHAnsi" w:hAnsiTheme="minorHAnsi" w:cstheme="minorHAnsi"/>
+        </w:rPr>
+        <w:t>wins</w:t>
+      </w:r>
+      <w:proofErr w:type="spellEnd"/>
+      <w:r>
+        <w:rPr>
+          <w:rFonts w:asciiTheme="minorHAnsi" w:hAnsiTheme="minorHAnsi" w:cstheme="minorHAnsi"/>
+        </w:rPr>
+        <w:t xml:space="preserve"> “.</w:t>
+      </w:r>
+      <w:proofErr w:type="spellStart"/>
+      <w:r>
+        <w:rPr>
+          <w:rFonts w:asciiTheme="minorHAnsi" w:hAnsiTheme="minorHAnsi" w:cstheme="minorHAnsi"/>
+        </w:rPr>
+        <w:t>amazon</w:t>
+      </w:r>
+      <w:proofErr w:type="spellEnd"/>
+      <w:r>
+        <w:rPr>
+          <w:rFonts w:asciiTheme="minorHAnsi" w:hAnsiTheme="minorHAnsi" w:cstheme="minorHAnsi"/>
+        </w:rPr>
+        <w:t xml:space="preserve">” </w:t>
+      </w:r>
+      <w:proofErr w:type="spellStart"/>
+      <w:r>
+        <w:rPr>
+          <w:rFonts w:asciiTheme="minorHAnsi" w:hAnsiTheme="minorHAnsi" w:cstheme="minorHAnsi"/>
+        </w:rPr>
+        <w:t>domain</w:t>
+      </w:r>
+      <w:proofErr w:type="spellEnd"/>
+      <w:r>
+        <w:rPr>
+          <w:rFonts w:asciiTheme="minorHAnsi" w:hAnsiTheme="minorHAnsi" w:cstheme="minorHAnsi"/>
+        </w:rPr>
+        <w:t xml:space="preserve"> name, </w:t>
+      </w:r>
+      <w:proofErr w:type="spellStart"/>
+      <w:r>
+        <w:rPr>
+          <w:rFonts w:asciiTheme="minorHAnsi" w:hAnsiTheme="minorHAnsi" w:cstheme="minorHAnsi"/>
+        </w:rPr>
+        <w:t>aggravating</w:t>
+      </w:r>
+      <w:proofErr w:type="spellEnd"/>
+      <w:r>
+        <w:rPr>
+          <w:rFonts w:asciiTheme="minorHAnsi" w:hAnsiTheme="minorHAnsi" w:cstheme="minorHAnsi"/>
+        </w:rPr>
+        <w:t xml:space="preserve"> South American </w:t>
+      </w:r>
+      <w:proofErr w:type="spellStart"/>
+      <w:r>
+        <w:rPr>
+          <w:rFonts w:asciiTheme="minorHAnsi" w:hAnsiTheme="minorHAnsi" w:cstheme="minorHAnsi"/>
+        </w:rPr>
+        <w:t>region</w:t>
+      </w:r>
+      <w:proofErr w:type="spellEnd"/>
+      <w:r>
+        <w:rPr>
+          <w:rFonts w:asciiTheme="minorHAnsi" w:hAnsiTheme="minorHAnsi" w:cstheme="minorHAnsi"/>
+        </w:rPr>
+        <w:t xml:space="preserve"> and </w:t>
+      </w:r>
+      <w:proofErr w:type="spellStart"/>
+      <w:r>
+        <w:rPr>
+          <w:rFonts w:asciiTheme="minorHAnsi" w:hAnsiTheme="minorHAnsi" w:cstheme="minorHAnsi"/>
+        </w:rPr>
+        <w:t>undermining</w:t>
+      </w:r>
+      <w:proofErr w:type="spellEnd"/>
+      <w:r>
+        <w:rPr>
+          <w:rFonts w:asciiTheme="minorHAnsi" w:hAnsiTheme="minorHAnsi" w:cstheme="minorHAnsi"/>
+        </w:rPr>
+        <w:t xml:space="preserve"> digital </w:t>
+      </w:r>
+      <w:proofErr w:type="spellStart"/>
+      <w:r>
+        <w:rPr>
+          <w:rFonts w:asciiTheme="minorHAnsi" w:hAnsiTheme="minorHAnsi" w:cstheme="minorHAnsi"/>
+        </w:rPr>
+        <w:t>commons</w:t>
+      </w:r>
+      <w:proofErr w:type="spellEnd"/>
+      <w:r>
+        <w:rPr>
+          <w:rFonts w:asciiTheme="minorHAnsi" w:hAnsiTheme="minorHAnsi" w:cstheme="minorHAnsi"/>
+        </w:rPr>
+        <w:t xml:space="preserve"> », </w:t>
+      </w:r>
+      <w:r>
+        <w:rPr>
+          <w:rFonts w:asciiTheme="minorHAnsi" w:hAnsiTheme="minorHAnsi" w:cstheme="minorHAnsi"/>
+          <w:i/>
+        </w:rPr>
+        <w:t>The Conversation</w:t>
+      </w:r>
+      <w:r>
+        <w:rPr>
+          <w:rFonts w:asciiTheme="minorHAnsi" w:hAnsiTheme="minorHAnsi" w:cstheme="minorHAnsi"/>
+        </w:rPr>
+        <w:t xml:space="preserve">. </w:t>
+      </w:r>
+      <w:hyperlink r:id="rId16" w:history="1">
+        <w:r>
+          <w:rPr>
+            <w:rStyle w:val="Lienhypertexte"/>
+            <w:rFonts w:asciiTheme="minorHAnsi" w:hAnsiTheme="minorHAnsi" w:cstheme="minorHAnsi"/>
+            <w:color w:val="000080"/>
+          </w:rPr>
+          <w:t>http://theconversation.com/amazon-wins-amazon-domain-name-aggravating-south-american-region-and-undermining-digital-commons-118186</w:t>
+        </w:r>
+      </w:hyperlink>
+      <w:r>
+        <w:rPr>
+          <w:rFonts w:asciiTheme="minorHAnsi" w:hAnsiTheme="minorHAnsi" w:cstheme="minorHAnsi"/>
+        </w:rPr>
+        <w:t xml:space="preserve"> (consulté le janv. 16, 2021).</w:t>
+      </w:r>
+    </w:p>
+    <w:p>
+      <w:pPr>
+        <w:pStyle w:val="Bibliographie1"/>
+        <w:rPr>
+          <w:rFonts w:asciiTheme="minorHAnsi" w:hAnsiTheme="minorHAnsi" w:cstheme="minorHAnsi"/>
+        </w:rPr>
+      </w:pPr>
+    </w:p>
+    <w:p>
+      <w:pPr>
+        <w:pStyle w:val="Bibliographie1"/>
+        <w:rPr>
+          <w:rFonts w:asciiTheme="minorHAnsi" w:hAnsiTheme="minorHAnsi" w:cstheme="minorHAnsi"/>
+        </w:rPr>
+      </w:pPr>
+      <w:r>
+        <w:rPr>
+          <w:rFonts w:asciiTheme="minorHAnsi" w:hAnsiTheme="minorHAnsi" w:cstheme="minorHAnsi"/>
+        </w:rPr>
+        <w:t>[8]</w:t>
+      </w:r>
+      <w:r>
+        <w:rPr>
+          <w:rFonts w:asciiTheme="minorHAnsi" w:hAnsiTheme="minorHAnsi" w:cstheme="minorHAnsi"/>
+        </w:rPr>
+        <w:tab/>
+        <w:t xml:space="preserve"> « « .wine » ou « .vin » : intense bataille autour des nouvelles adresses Internet », </w:t>
+      </w:r>
+      <w:r>
+        <w:rPr>
+          <w:rFonts w:asciiTheme="minorHAnsi" w:hAnsiTheme="minorHAnsi" w:cstheme="minorHAnsi"/>
+          <w:i/>
+        </w:rPr>
+        <w:t>Le Monde.fr</w:t>
+      </w:r>
+      <w:r>
+        <w:rPr>
+          <w:rFonts w:asciiTheme="minorHAnsi" w:hAnsiTheme="minorHAnsi" w:cstheme="minorHAnsi"/>
+        </w:rPr>
+        <w:t xml:space="preserve">, nov. 17, 2014. </w:t>
+      </w:r>
+      <w:hyperlink r:id="rId17" w:history="1">
+        <w:r>
+          <w:rPr>
+            <w:rStyle w:val="Lienhypertexte"/>
+            <w:rFonts w:asciiTheme="minorHAnsi" w:hAnsiTheme="minorHAnsi" w:cstheme="minorHAnsi"/>
+            <w:color w:val="000080"/>
+          </w:rPr>
+          <w:t>https://www.lemonde.fr/pixels/article/2014/11/17/wine-ou-vin-intense-bataille-autour-des-nouvelles-adresses-internet_4524888_4408996.html</w:t>
+        </w:r>
+      </w:hyperlink>
+      <w:r>
+        <w:rPr>
+          <w:rFonts w:asciiTheme="minorHAnsi" w:hAnsiTheme="minorHAnsi" w:cstheme="minorHAnsi"/>
+        </w:rPr>
+        <w:t xml:space="preserve"> (consulté le déc. 07, 2020).</w:t>
+      </w:r>
+    </w:p>
+    <w:p>
+      <w:pPr>
+        <w:pStyle w:val="Bibliographie1"/>
+        <w:rPr>
+          <w:rFonts w:asciiTheme="minorHAnsi" w:hAnsiTheme="minorHAnsi" w:cstheme="minorHAnsi"/>
+        </w:rPr>
+      </w:pPr>
+    </w:p>
+    <w:p>
+      <w:pPr>
+        <w:pStyle w:val="Bibliographie1"/>
+        <w:rPr>
+          <w:rFonts w:asciiTheme="minorHAnsi" w:hAnsiTheme="minorHAnsi" w:cstheme="minorHAnsi"/>
+        </w:rPr>
+      </w:pPr>
+      <w:r>
+        <w:rPr>
+          <w:rFonts w:asciiTheme="minorHAnsi" w:hAnsiTheme="minorHAnsi" w:cstheme="minorHAnsi"/>
+        </w:rPr>
+        <w:t>[9]</w:t>
+      </w:r>
+      <w:r>
+        <w:rPr>
+          <w:rFonts w:asciiTheme="minorHAnsi" w:hAnsiTheme="minorHAnsi" w:cstheme="minorHAnsi"/>
+        </w:rPr>
+        <w:tab/>
+        <w:t xml:space="preserve"> « .</w:t>
+      </w:r>
+      <w:proofErr w:type="spellStart"/>
+      <w:r>
+        <w:rPr>
+          <w:rFonts w:asciiTheme="minorHAnsi" w:hAnsiTheme="minorHAnsi" w:cstheme="minorHAnsi"/>
+        </w:rPr>
+        <w:t>patagonia</w:t>
+      </w:r>
+      <w:proofErr w:type="spellEnd"/>
+      <w:r>
+        <w:rPr>
+          <w:rFonts w:asciiTheme="minorHAnsi" w:hAnsiTheme="minorHAnsi" w:cstheme="minorHAnsi"/>
+        </w:rPr>
+        <w:t xml:space="preserve"> — </w:t>
+      </w:r>
+      <w:proofErr w:type="spellStart"/>
+      <w:r>
+        <w:rPr>
+          <w:rFonts w:asciiTheme="minorHAnsi" w:hAnsiTheme="minorHAnsi" w:cstheme="minorHAnsi"/>
+        </w:rPr>
+        <w:t>ICANNWiki</w:t>
+      </w:r>
+      <w:proofErr w:type="spellEnd"/>
+      <w:r>
+        <w:rPr>
+          <w:rFonts w:asciiTheme="minorHAnsi" w:hAnsiTheme="minorHAnsi" w:cstheme="minorHAnsi"/>
+        </w:rPr>
+        <w:t xml:space="preserve"> ». </w:t>
+      </w:r>
+      <w:hyperlink r:id="rId18" w:history="1">
+        <w:r>
+          <w:rPr>
+            <w:rStyle w:val="Lienhypertexte"/>
+            <w:rFonts w:asciiTheme="minorHAnsi" w:hAnsiTheme="minorHAnsi" w:cstheme="minorHAnsi"/>
+            <w:color w:val="000080"/>
+          </w:rPr>
+          <w:t>https://icannwiki.org/.patagonia</w:t>
+        </w:r>
+      </w:hyperlink>
+      <w:r>
+        <w:rPr>
+          <w:rFonts w:asciiTheme="minorHAnsi" w:hAnsiTheme="minorHAnsi" w:cstheme="minorHAnsi"/>
+        </w:rPr>
+        <w:t xml:space="preserve"> (consulté le déc. 07, 2020).</w:t>
+      </w:r>
+    </w:p>
+    <w:p>
+      <w:pPr>
+        <w:pStyle w:val="Bibliographie1"/>
+        <w:rPr>
+          <w:rFonts w:asciiTheme="minorHAnsi" w:hAnsiTheme="minorHAnsi" w:cstheme="minorHAnsi"/>
+        </w:rPr>
+      </w:pPr>
+    </w:p>
+    <w:p>
+      <w:pPr>
+        <w:pStyle w:val="Bibliographie1"/>
+        <w:rPr>
+          <w:rFonts w:asciiTheme="minorHAnsi" w:hAnsiTheme="minorHAnsi" w:cstheme="minorHAnsi"/>
+        </w:rPr>
+      </w:pPr>
+      <w:r>
+        <w:rPr>
+          <w:rFonts w:asciiTheme="minorHAnsi" w:hAnsiTheme="minorHAnsi" w:cstheme="minorHAnsi"/>
+        </w:rPr>
+        <w:t>[10]  « Le Vatican se dit opposé aux noms de domaine religieux »</w:t>
+      </w:r>
+      <w:proofErr w:type="gramStart"/>
+      <w:r>
+        <w:rPr>
+          <w:rFonts w:asciiTheme="minorHAnsi" w:hAnsiTheme="minorHAnsi" w:cstheme="minorHAnsi"/>
+        </w:rPr>
+        <w:t>,</w:t>
+      </w:r>
+      <w:r>
+        <w:rPr>
+          <w:rFonts w:asciiTheme="minorHAnsi" w:hAnsiTheme="minorHAnsi" w:cstheme="minorHAnsi"/>
+          <w:i/>
+          <w:iCs/>
+        </w:rPr>
+        <w:t>Génération</w:t>
+      </w:r>
+      <w:proofErr w:type="gramEnd"/>
+      <w:r>
+        <w:rPr>
+          <w:rFonts w:asciiTheme="minorHAnsi" w:hAnsiTheme="minorHAnsi" w:cstheme="minorHAnsi"/>
+          <w:i/>
+          <w:iCs/>
+        </w:rPr>
+        <w:t xml:space="preserve"> Nouvelles Technologies,</w:t>
+      </w:r>
+      <w:r>
+        <w:rPr>
+          <w:rFonts w:asciiTheme="minorHAnsi" w:hAnsiTheme="minorHAnsi" w:cstheme="minorHAnsi"/>
+        </w:rPr>
+        <w:t xml:space="preserve"> </w:t>
+      </w:r>
+      <w:hyperlink r:id="rId19" w:history="1">
+        <w:r>
+          <w:rPr>
+            <w:rStyle w:val="Lienhypertexte"/>
+            <w:rFonts w:asciiTheme="minorHAnsi" w:hAnsiTheme="minorHAnsi" w:cstheme="minorHAnsi"/>
+            <w:color w:val="000080"/>
+          </w:rPr>
+          <w:t>https://www.generation-nt.com/icann-organisme-gestion-noms-domaine-religieux-opposition-vatican-actualite-244961.html</w:t>
+        </w:r>
+      </w:hyperlink>
+      <w:r>
+        <w:rPr>
+          <w:rFonts w:asciiTheme="minorHAnsi" w:hAnsiTheme="minorHAnsi" w:cstheme="minorHAnsi"/>
+        </w:rPr>
+        <w:t xml:space="preserve"> (consulté le déc. 07, 2020). </w:t>
+      </w:r>
+      <w:r>
+        <w:rPr>
+          <w:rFonts w:asciiTheme="minorHAnsi" w:hAnsiTheme="minorHAnsi" w:cstheme="minorHAnsi"/>
+        </w:rPr>
+        <w:tab/>
+      </w:r>
+    </w:p>
+    <w:p>
+      <w:pPr>
+        <w:pStyle w:val="Bibliographie1"/>
+        <w:rPr>
+          <w:rFonts w:asciiTheme="minorHAnsi" w:hAnsiTheme="minorHAnsi" w:cstheme="minorHAnsi"/>
+        </w:rPr>
+      </w:pPr>
+    </w:p>
+    <w:p>
+      <w:pPr>
+        <w:pStyle w:val="Bibliographie1"/>
+        <w:rPr>
+          <w:rFonts w:asciiTheme="minorHAnsi" w:hAnsiTheme="minorHAnsi" w:cstheme="minorHAnsi"/>
+        </w:rPr>
+      </w:pPr>
+      <w:r>
+        <w:rPr>
+          <w:rFonts w:asciiTheme="minorHAnsi" w:hAnsiTheme="minorHAnsi" w:cstheme="minorHAnsi"/>
+        </w:rPr>
+        <w:t xml:space="preserve">[11]  « ICANN </w:t>
+      </w:r>
+      <w:proofErr w:type="spellStart"/>
+      <w:r>
+        <w:rPr>
+          <w:rFonts w:asciiTheme="minorHAnsi" w:hAnsiTheme="minorHAnsi" w:cstheme="minorHAnsi"/>
+        </w:rPr>
+        <w:t>Allows</w:t>
+      </w:r>
+      <w:proofErr w:type="spellEnd"/>
+      <w:r>
+        <w:rPr>
+          <w:rFonts w:asciiTheme="minorHAnsi" w:hAnsiTheme="minorHAnsi" w:cstheme="minorHAnsi"/>
+        </w:rPr>
+        <w:t xml:space="preserve"> .COM Price </w:t>
+      </w:r>
+      <w:proofErr w:type="spellStart"/>
+      <w:r>
+        <w:rPr>
+          <w:rFonts w:asciiTheme="minorHAnsi" w:hAnsiTheme="minorHAnsi" w:cstheme="minorHAnsi"/>
+        </w:rPr>
+        <w:t>Increases</w:t>
+      </w:r>
+      <w:proofErr w:type="spellEnd"/>
+      <w:r>
+        <w:rPr>
+          <w:rFonts w:asciiTheme="minorHAnsi" w:hAnsiTheme="minorHAnsi" w:cstheme="minorHAnsi"/>
+        </w:rPr>
+        <w:t xml:space="preserve">, Gets More Money - </w:t>
+      </w:r>
+      <w:proofErr w:type="spellStart"/>
+      <w:r>
+        <w:rPr>
+          <w:rFonts w:asciiTheme="minorHAnsi" w:hAnsiTheme="minorHAnsi" w:cstheme="minorHAnsi"/>
+        </w:rPr>
+        <w:t>Namecheap</w:t>
+      </w:r>
+      <w:proofErr w:type="spellEnd"/>
+      <w:r>
+        <w:rPr>
+          <w:rFonts w:asciiTheme="minorHAnsi" w:hAnsiTheme="minorHAnsi" w:cstheme="minorHAnsi"/>
+        </w:rPr>
+        <w:t xml:space="preserve"> Blog ». </w:t>
+      </w:r>
+      <w:hyperlink r:id="rId20" w:history="1">
+        <w:r>
+          <w:rPr>
+            <w:rStyle w:val="Lienhypertexte"/>
+            <w:rFonts w:asciiTheme="minorHAnsi" w:hAnsiTheme="minorHAnsi" w:cstheme="minorHAnsi"/>
+            <w:color w:val="000080"/>
+          </w:rPr>
+          <w:t>https://www.namecheap.com/blog/icann-allows-com-price-increases-gets-more-money/</w:t>
+        </w:r>
+      </w:hyperlink>
+      <w:r>
+        <w:rPr>
+          <w:rFonts w:asciiTheme="minorHAnsi" w:hAnsiTheme="minorHAnsi" w:cstheme="minorHAnsi"/>
+        </w:rPr>
+        <w:t xml:space="preserve"> (consulté le janv. 16, 2021).</w:t>
+      </w:r>
+    </w:p>
+    <w:p>
+      <w:pPr>
+        <w:pStyle w:val="Bibliographie1"/>
+        <w:ind w:firstLine="0"/>
+        <w:rPr>
+          <w:rFonts w:asciiTheme="minorHAnsi" w:hAnsiTheme="minorHAnsi" w:cstheme="minorHAnsi"/>
+        </w:rPr>
+      </w:pPr>
+    </w:p>
+    <w:p>
+      <w:pPr>
+        <w:pStyle w:val="Bibliographie1"/>
+        <w:rPr>
+          <w:rFonts w:asciiTheme="minorHAnsi" w:hAnsiTheme="minorHAnsi" w:cstheme="minorHAnsi"/>
+        </w:rPr>
+      </w:pPr>
+      <w:r>
+        <w:rPr>
+          <w:rFonts w:asciiTheme="minorHAnsi" w:hAnsiTheme="minorHAnsi" w:cstheme="minorHAnsi"/>
+        </w:rPr>
+        <w:t xml:space="preserve">[12]  « L’AFNIC en bref - AFNIC ». </w:t>
+      </w:r>
+      <w:hyperlink r:id="rId21" w:history="1">
+        <w:r>
+          <w:rPr>
+            <w:rStyle w:val="Lienhypertexte"/>
+            <w:rFonts w:asciiTheme="minorHAnsi" w:hAnsiTheme="minorHAnsi" w:cstheme="minorHAnsi"/>
+            <w:color w:val="000080"/>
+          </w:rPr>
+          <w:t>https://www.afnic.fr/fr/l-afnic-en-bref/</w:t>
+        </w:r>
+      </w:hyperlink>
+      <w:r>
+        <w:rPr>
+          <w:rFonts w:asciiTheme="minorHAnsi" w:hAnsiTheme="minorHAnsi" w:cstheme="minorHAnsi"/>
+        </w:rPr>
+        <w:t xml:space="preserve"> (consulté le déc. 07, 2020).</w:t>
+      </w:r>
+    </w:p>
+    <w:p>
+      <w:pPr>
+        <w:pStyle w:val="Bibliographie1"/>
+        <w:rPr>
+          <w:rFonts w:asciiTheme="minorHAnsi" w:hAnsiTheme="minorHAnsi" w:cstheme="minorHAnsi"/>
+        </w:rPr>
+      </w:pPr>
+    </w:p>
+    <w:p>
+      <w:pPr>
+        <w:pStyle w:val="Bibliographie1"/>
+        <w:rPr>
+          <w:rFonts w:asciiTheme="minorHAnsi" w:hAnsiTheme="minorHAnsi" w:cstheme="minorHAnsi"/>
+        </w:rPr>
+      </w:pPr>
+      <w:r>
+        <w:rPr>
+          <w:rFonts w:asciiTheme="minorHAnsi" w:hAnsiTheme="minorHAnsi" w:cstheme="minorHAnsi"/>
+        </w:rPr>
+        <w:t xml:space="preserve">[13]  « Association française pour le nommage Internet en coopération », </w:t>
+      </w:r>
+      <w:r>
+        <w:rPr>
+          <w:rFonts w:asciiTheme="minorHAnsi" w:hAnsiTheme="minorHAnsi" w:cstheme="minorHAnsi"/>
+          <w:i/>
+        </w:rPr>
+        <w:t>Wikipédia</w:t>
+      </w:r>
+      <w:r>
+        <w:rPr>
+          <w:rFonts w:asciiTheme="minorHAnsi" w:hAnsiTheme="minorHAnsi" w:cstheme="minorHAnsi"/>
+        </w:rPr>
+        <w:t xml:space="preserve">. nov. 14, 2020, Consulté le: déc. 07, 2020. Disponible sur: </w:t>
+      </w:r>
+      <w:hyperlink r:id="rId22" w:history="1">
+        <w:r>
+          <w:rPr>
+            <w:rStyle w:val="Lienhypertexte"/>
+            <w:rFonts w:asciiTheme="minorHAnsi" w:hAnsiTheme="minorHAnsi" w:cstheme="minorHAnsi"/>
+            <w:color w:val="000080"/>
+          </w:rPr>
+          <w:t>https://fr.wikipedia.org/w/index.php?title=Association_fran%C3%A7aise_pour_le_nommage_Internet_en_coop%C3%A9ration&amp;oldid=176581811</w:t>
+        </w:r>
+      </w:hyperlink>
+      <w:r>
+        <w:rPr>
+          <w:rFonts w:asciiTheme="minorHAnsi" w:hAnsiTheme="minorHAnsi" w:cstheme="minorHAnsi"/>
+        </w:rPr>
+        <w:t>.</w:t>
+      </w:r>
+    </w:p>
+    <w:p>
+      <w:pPr>
+        <w:pStyle w:val="Bibliographie1"/>
+        <w:rPr>
+          <w:rFonts w:asciiTheme="minorHAnsi" w:hAnsiTheme="minorHAnsi" w:cstheme="minorHAnsi"/>
+        </w:rPr>
+      </w:pPr>
+    </w:p>
+    <w:p>
+      <w:pPr>
+        <w:pStyle w:val="Bibliographie1"/>
+        <w:rPr>
+          <w:rFonts w:asciiTheme="minorHAnsi" w:hAnsiTheme="minorHAnsi" w:cstheme="minorHAnsi"/>
+        </w:rPr>
+      </w:pPr>
+      <w:r>
+        <w:rPr>
+          <w:rFonts w:asciiTheme="minorHAnsi" w:hAnsiTheme="minorHAnsi" w:cstheme="minorHAnsi"/>
+        </w:rPr>
+        <w:t xml:space="preserve">[14]  « Charte de nommage de </w:t>
+      </w:r>
+      <w:proofErr w:type="spellStart"/>
+      <w:r>
+        <w:rPr>
+          <w:rFonts w:asciiTheme="minorHAnsi" w:hAnsiTheme="minorHAnsi" w:cstheme="minorHAnsi"/>
+        </w:rPr>
+        <w:t>l’Afnic</w:t>
+      </w:r>
+      <w:proofErr w:type="spellEnd"/>
+      <w:r>
+        <w:rPr>
+          <w:rFonts w:asciiTheme="minorHAnsi" w:hAnsiTheme="minorHAnsi" w:cstheme="minorHAnsi"/>
+        </w:rPr>
+        <w:t xml:space="preserve"> » </w:t>
+      </w:r>
+      <w:hyperlink r:id="rId23" w:history="1">
+        <w:r>
+          <w:rPr>
+            <w:rStyle w:val="Lienhypertexte"/>
+            <w:rFonts w:asciiTheme="minorHAnsi" w:hAnsiTheme="minorHAnsi" w:cstheme="minorHAnsi"/>
+            <w:color w:val="000080"/>
+          </w:rPr>
+          <w:t>https://www.afnic.fr/medias/documents/Cadre_legal/Charte-de-nommage-Afnic-2020-04-07_VF.pdf</w:t>
+        </w:r>
+      </w:hyperlink>
+      <w:r>
+        <w:rPr>
+          <w:rFonts w:asciiTheme="minorHAnsi" w:hAnsiTheme="minorHAnsi" w:cstheme="minorHAnsi"/>
+        </w:rPr>
+        <w:t>, p. 26, 2020.</w:t>
+      </w:r>
+    </w:p>
+    <w:p>
+      <w:pPr>
+        <w:pStyle w:val="Bibliographie1"/>
+        <w:rPr>
+          <w:rFonts w:asciiTheme="minorHAnsi" w:hAnsiTheme="minorHAnsi" w:cstheme="minorHAnsi"/>
+        </w:rPr>
+      </w:pPr>
+    </w:p>
+    <w:p>
+      <w:pPr>
+        <w:pStyle w:val="Bibliographie1"/>
+        <w:rPr>
+          <w:rFonts w:asciiTheme="minorHAnsi" w:hAnsiTheme="minorHAnsi" w:cstheme="minorHAnsi"/>
+        </w:rPr>
+      </w:pPr>
+    </w:p>
+    <w:p>
+      <w:pPr>
+        <w:pStyle w:val="Bibliographie1"/>
+        <w:rPr>
+          <w:rFonts w:asciiTheme="minorHAnsi" w:hAnsiTheme="minorHAnsi" w:cstheme="minorHAnsi"/>
+        </w:rPr>
+      </w:pPr>
+      <w:bookmarkStart w:id="8" w:name="ZOTERO_BREF_ImyrNHn2KvhB"/>
+      <w:r>
+        <w:rPr>
+          <w:rFonts w:asciiTheme="minorHAnsi" w:hAnsiTheme="minorHAnsi" w:cstheme="minorHAnsi"/>
+        </w:rPr>
+        <w:t xml:space="preserve">[15]  « Termes soumis à examen préalable - AFNIC ». </w:t>
+      </w:r>
+      <w:hyperlink r:id="rId24" w:history="1">
+        <w:r>
+          <w:rPr>
+            <w:rStyle w:val="LienInternet"/>
+            <w:rFonts w:asciiTheme="minorHAnsi" w:hAnsiTheme="minorHAnsi" w:cstheme="minorHAnsi"/>
+          </w:rPr>
+          <w:t>https://www.afnic.fr/fr/ressources/documents-de-reference/chartes/termes-soumis-a-examen-prealable/</w:t>
+        </w:r>
+      </w:hyperlink>
+      <w:r>
+        <w:rPr>
+          <w:rFonts w:asciiTheme="minorHAnsi" w:hAnsiTheme="minorHAnsi" w:cstheme="minorHAnsi"/>
+        </w:rPr>
+        <w:t xml:space="preserve"> (consulté le janv. 16, 2021).</w:t>
+      </w:r>
+      <w:bookmarkEnd w:id="8"/>
+    </w:p>
+    <w:p>
+      <w:pPr>
+        <w:pStyle w:val="Bibliographie1"/>
+        <w:rPr>
+          <w:rFonts w:asciiTheme="minorHAnsi" w:hAnsiTheme="minorHAnsi" w:cstheme="minorHAnsi"/>
+        </w:rPr>
+      </w:pPr>
+    </w:p>
+    <w:p>
+      <w:pPr>
+        <w:pStyle w:val="Bibliographie1"/>
+        <w:rPr>
+          <w:rFonts w:asciiTheme="minorHAnsi" w:hAnsiTheme="minorHAnsi" w:cstheme="minorHAnsi"/>
+        </w:rPr>
+      </w:pPr>
+      <w:r>
+        <w:rPr>
+          <w:rFonts w:asciiTheme="minorHAnsi" w:hAnsiTheme="minorHAnsi" w:cstheme="minorHAnsi"/>
+        </w:rPr>
+        <w:t xml:space="preserve">[16]  « Résoudre un Litige » </w:t>
+      </w:r>
+      <w:hyperlink r:id="rId25" w:history="1">
+        <w:r>
+          <w:rPr>
+            <w:rStyle w:val="Lienhypertexte"/>
+            <w:rFonts w:asciiTheme="minorHAnsi" w:hAnsiTheme="minorHAnsi" w:cstheme="minorHAnsi"/>
+            <w:color w:val="000080"/>
+          </w:rPr>
+          <w:t>https://www.afnic.fr/medias/documents/RESOUDRE_UN_LITIGE/PARL/Reglement_PARL_vFR_22_03_2016.pdf</w:t>
+        </w:r>
+      </w:hyperlink>
+      <w:r>
+        <w:rPr>
+          <w:rFonts w:asciiTheme="minorHAnsi" w:hAnsiTheme="minorHAnsi" w:cstheme="minorHAnsi"/>
+        </w:rPr>
+        <w:t xml:space="preserve"> (consulté le janv. 16, 2021).</w:t>
+      </w:r>
+    </w:p>
+    <w:p>
+      <w:pPr>
+        <w:pStyle w:val="Bibliographie1"/>
+        <w:rPr>
+          <w:rFonts w:asciiTheme="minorHAnsi" w:hAnsiTheme="minorHAnsi" w:cstheme="minorHAnsi"/>
+        </w:rPr>
+      </w:pPr>
+    </w:p>
+    <w:p>
+      <w:pPr>
+        <w:pStyle w:val="Bibliographie1"/>
+        <w:rPr>
+          <w:rFonts w:asciiTheme="minorHAnsi" w:hAnsiTheme="minorHAnsi" w:cstheme="minorHAnsi"/>
+        </w:rPr>
+      </w:pPr>
+      <w:r>
+        <w:rPr>
+          <w:rFonts w:asciiTheme="minorHAnsi" w:hAnsiTheme="minorHAnsi" w:cstheme="minorHAnsi"/>
+        </w:rPr>
+        <w:t xml:space="preserve">[17]   « Transfert contraint du nom de domaine d’un site internet contraire à une marque notoire ou renommée - </w:t>
+      </w:r>
+      <w:proofErr w:type="spellStart"/>
+      <w:r>
+        <w:rPr>
+          <w:rFonts w:asciiTheme="minorHAnsi" w:hAnsiTheme="minorHAnsi" w:cstheme="minorHAnsi"/>
+        </w:rPr>
+        <w:t>Légavox</w:t>
+      </w:r>
+      <w:proofErr w:type="spellEnd"/>
+      <w:r>
+        <w:rPr>
+          <w:rFonts w:asciiTheme="minorHAnsi" w:hAnsiTheme="minorHAnsi" w:cstheme="minorHAnsi"/>
+        </w:rPr>
+        <w:t xml:space="preserve"> ». </w:t>
+      </w:r>
+      <w:hyperlink r:id="rId26" w:history="1">
+        <w:r>
+          <w:rPr>
+            <w:rStyle w:val="Lienhypertexte"/>
+            <w:rFonts w:asciiTheme="minorHAnsi" w:hAnsiTheme="minorHAnsi" w:cstheme="minorHAnsi"/>
+            <w:color w:val="000080"/>
+          </w:rPr>
+          <w:t>http://www.legavox.fr/blog/maitre-anthony-bem/transfert-contraint-domaine-site-internet-15896.htm</w:t>
+        </w:r>
+      </w:hyperlink>
+      <w:r>
+        <w:rPr>
+          <w:rFonts w:asciiTheme="minorHAnsi" w:hAnsiTheme="minorHAnsi" w:cstheme="minorHAnsi"/>
+        </w:rPr>
+        <w:t xml:space="preserve"> (consulté le déc. 07, 2020).</w:t>
+      </w:r>
+    </w:p>
+    <w:p>
+      <w:pPr>
+        <w:pStyle w:val="Bibliographie1"/>
+        <w:rPr>
+          <w:rFonts w:asciiTheme="minorHAnsi" w:hAnsiTheme="minorHAnsi" w:cstheme="minorHAnsi"/>
+        </w:rPr>
+      </w:pPr>
+    </w:p>
+    <w:p>
+      <w:pPr>
+        <w:pStyle w:val="Bibliographie1"/>
+        <w:rPr>
+          <w:rFonts w:asciiTheme="minorHAnsi" w:hAnsiTheme="minorHAnsi" w:cstheme="minorHAnsi"/>
+        </w:rPr>
+      </w:pPr>
+      <w:r>
+        <w:rPr>
+          <w:rFonts w:asciiTheme="minorHAnsi" w:hAnsiTheme="minorHAnsi" w:cstheme="minorHAnsi"/>
+        </w:rPr>
+        <w:t xml:space="preserve">[18]  « Communiqué de presse : Assouplissement du .fr dès le 11 mai 2004 ». </w:t>
+      </w:r>
+      <w:hyperlink r:id="rId27" w:history="1">
+        <w:r>
+          <w:rPr>
+            <w:rStyle w:val="Lienhypertexte"/>
+            <w:rFonts w:asciiTheme="minorHAnsi" w:hAnsiTheme="minorHAnsi" w:cstheme="minorHAnsi"/>
+            <w:color w:val="000080"/>
+          </w:rPr>
+          <w:t>https://www.afnic.fr/fr/l-afnic-en-bref/actualites/actualites-generales/2467/show/communique-de-presse-assouplissement-du-fr-des-le-11-mai-2004.html</w:t>
+        </w:r>
+      </w:hyperlink>
+      <w:r>
+        <w:rPr>
+          <w:rFonts w:asciiTheme="minorHAnsi" w:hAnsiTheme="minorHAnsi" w:cstheme="minorHAnsi"/>
+        </w:rPr>
+        <w:t xml:space="preserve"> (consulté le déc. 07, 2020).</w:t>
+      </w:r>
+    </w:p>
+    <w:p>
+      <w:pPr>
+        <w:pStyle w:val="Bibliographie1"/>
+        <w:rPr>
+          <w:rFonts w:asciiTheme="minorHAnsi" w:hAnsiTheme="minorHAnsi" w:cstheme="minorHAnsi"/>
+        </w:rPr>
+      </w:pPr>
+    </w:p>
+    <w:p>
+      <w:pPr>
+        <w:pStyle w:val="Bibliographie1"/>
+        <w:rPr>
+          <w:rFonts w:asciiTheme="minorHAnsi" w:hAnsiTheme="minorHAnsi" w:cstheme="minorHAnsi"/>
+        </w:rPr>
+      </w:pPr>
+      <w:r>
+        <w:rPr>
+          <w:rFonts w:asciiTheme="minorHAnsi" w:hAnsiTheme="minorHAnsi" w:cstheme="minorHAnsi"/>
+        </w:rPr>
+        <w:t>[19] « Décision de l’AFNIC sur Sanofi »</w:t>
+      </w:r>
+    </w:p>
+    <w:p>
+      <w:pPr>
+        <w:pStyle w:val="Bibliographie1"/>
+        <w:rPr>
+          <w:rFonts w:asciiTheme="minorHAnsi" w:hAnsiTheme="minorHAnsi" w:cstheme="minorHAnsi"/>
+        </w:rPr>
+      </w:pPr>
+      <w:r>
+        <w:rPr>
+          <w:rFonts w:asciiTheme="minorHAnsi" w:hAnsiTheme="minorHAnsi" w:cstheme="minorHAnsi"/>
+        </w:rPr>
+        <w:t>« </w:t>
+      </w:r>
+      <w:hyperlink r:id="rId28" w:tgtFrame="_blank" w:history="1">
+        <w:r>
+          <w:rPr>
+            <w:rStyle w:val="Lienhypertexte"/>
+            <w:rFonts w:asciiTheme="minorHAnsi" w:hAnsiTheme="minorHAnsi" w:cstheme="minorHAnsi"/>
+            <w:color w:val="000080"/>
+          </w:rPr>
+          <w:t>https://parl-expert.fr/attachment/get/5f6de1c406b09_Decision%20EXPERT-2020-00782%20sanofivaccincovid19.fr.pdf</w:t>
+        </w:r>
+      </w:hyperlink>
+      <w:r>
+        <w:rPr>
+          <w:rFonts w:asciiTheme="minorHAnsi" w:hAnsiTheme="minorHAnsi" w:cstheme="minorHAnsi"/>
+        </w:rPr>
+        <w:t> » (consulté le janv. 16, 2021).</w:t>
+      </w:r>
+    </w:p>
+    <w:p>
+      <w:pPr>
+        <w:pStyle w:val="Bibliographie1"/>
+        <w:rPr>
+          <w:rFonts w:asciiTheme="minorHAnsi" w:hAnsiTheme="minorHAnsi" w:cstheme="minorHAnsi"/>
+        </w:rPr>
+      </w:pPr>
+    </w:p>
+    <w:p>
+      <w:pPr>
+        <w:pStyle w:val="Bibliographie1"/>
+        <w:rPr>
+          <w:rFonts w:asciiTheme="minorHAnsi" w:hAnsiTheme="minorHAnsi" w:cstheme="minorHAnsi"/>
+        </w:rPr>
+      </w:pPr>
+      <w:r>
+        <w:rPr>
+          <w:rFonts w:asciiTheme="minorHAnsi" w:hAnsiTheme="minorHAnsi" w:cstheme="minorHAnsi"/>
+        </w:rPr>
+        <w:t xml:space="preserve">[20]   G. </w:t>
+      </w:r>
+      <w:proofErr w:type="spellStart"/>
+      <w:r>
+        <w:rPr>
+          <w:rFonts w:asciiTheme="minorHAnsi" w:hAnsiTheme="minorHAnsi" w:cstheme="minorHAnsi"/>
+        </w:rPr>
+        <w:t>Champeau</w:t>
+      </w:r>
+      <w:proofErr w:type="spellEnd"/>
+      <w:r>
+        <w:rPr>
+          <w:rFonts w:asciiTheme="minorHAnsi" w:hAnsiTheme="minorHAnsi" w:cstheme="minorHAnsi"/>
+        </w:rPr>
+        <w:t xml:space="preserve">, « La France déclare officiellement la guerre à l’ICANN », </w:t>
+      </w:r>
+      <w:proofErr w:type="spellStart"/>
+      <w:r>
+        <w:rPr>
+          <w:rFonts w:asciiTheme="minorHAnsi" w:hAnsiTheme="minorHAnsi" w:cstheme="minorHAnsi"/>
+          <w:i/>
+        </w:rPr>
+        <w:t>Numerama</w:t>
+      </w:r>
+      <w:proofErr w:type="spellEnd"/>
+      <w:r>
+        <w:rPr>
+          <w:rFonts w:asciiTheme="minorHAnsi" w:hAnsiTheme="minorHAnsi" w:cstheme="minorHAnsi"/>
+        </w:rPr>
+        <w:t xml:space="preserve">, juin 26, 2014. </w:t>
+      </w:r>
+      <w:hyperlink r:id="rId29" w:history="1">
+        <w:r>
+          <w:rPr>
+            <w:rStyle w:val="Lienhypertexte"/>
+            <w:rFonts w:asciiTheme="minorHAnsi" w:hAnsiTheme="minorHAnsi" w:cstheme="minorHAnsi"/>
+            <w:color w:val="000080"/>
+          </w:rPr>
+          <w:t>https://www.numerama.com/magazine/29816-la-france-declare-officiellement-la-guerre-a-l-icann.html</w:t>
+        </w:r>
+      </w:hyperlink>
+      <w:r>
+        <w:rPr>
+          <w:rFonts w:asciiTheme="minorHAnsi" w:hAnsiTheme="minorHAnsi" w:cstheme="minorHAnsi"/>
+        </w:rPr>
+        <w:t xml:space="preserve"> (consulté le déc. 07, 2020).</w:t>
+      </w:r>
+    </w:p>
+    <w:p>
+      <w:pPr>
+        <w:pStyle w:val="Bibliographie1"/>
+        <w:rPr>
+          <w:rFonts w:asciiTheme="minorHAnsi" w:hAnsiTheme="minorHAnsi" w:cstheme="minorHAnsi"/>
+        </w:rPr>
+      </w:pPr>
+    </w:p>
+    <w:p>
+      <w:pPr>
+        <w:pStyle w:val="Bibliographie1"/>
+        <w:rPr>
+          <w:rFonts w:asciiTheme="minorHAnsi" w:hAnsiTheme="minorHAnsi" w:cstheme="minorHAnsi"/>
+        </w:rPr>
+      </w:pPr>
+      <w:r>
+        <w:rPr>
+          <w:rFonts w:asciiTheme="minorHAnsi" w:hAnsiTheme="minorHAnsi" w:cstheme="minorHAnsi"/>
+        </w:rPr>
+        <w:t xml:space="preserve">[21]  « Préparatifs pour l’acceptation universelle à </w:t>
+      </w:r>
+      <w:proofErr w:type="spellStart"/>
+      <w:r>
+        <w:rPr>
+          <w:rFonts w:asciiTheme="minorHAnsi" w:hAnsiTheme="minorHAnsi" w:cstheme="minorHAnsi"/>
+        </w:rPr>
+        <w:t>Wuzhen</w:t>
+      </w:r>
+      <w:proofErr w:type="spellEnd"/>
+      <w:r>
+        <w:rPr>
+          <w:rFonts w:asciiTheme="minorHAnsi" w:hAnsiTheme="minorHAnsi" w:cstheme="minorHAnsi"/>
+        </w:rPr>
+        <w:t xml:space="preserve">, Chine ». </w:t>
+      </w:r>
+      <w:hyperlink r:id="rId30" w:history="1">
+        <w:r>
+          <w:rPr>
+            <w:rStyle w:val="Lienhypertexte"/>
+            <w:rFonts w:asciiTheme="minorHAnsi" w:hAnsiTheme="minorHAnsi" w:cstheme="minorHAnsi"/>
+            <w:color w:val="000080"/>
+          </w:rPr>
+          <w:t>https://www.icann.org/news/blog/preparatifs-pour-l-acceptation-universelle-a-wuzhen-chine</w:t>
+        </w:r>
+      </w:hyperlink>
+      <w:r>
+        <w:rPr>
+          <w:rFonts w:asciiTheme="minorHAnsi" w:hAnsiTheme="minorHAnsi" w:cstheme="minorHAnsi"/>
+        </w:rPr>
+        <w:t xml:space="preserve"> (consulté le déc. 07, 2020).</w:t>
+      </w:r>
+    </w:p>
+    <w:p>
+      <w:pPr>
+        <w:pStyle w:val="Bibliographie1"/>
+        <w:rPr>
+          <w:rFonts w:asciiTheme="minorHAnsi" w:hAnsiTheme="minorHAnsi" w:cstheme="minorHAnsi"/>
+        </w:rPr>
+      </w:pPr>
     </w:p>
     <w:p/>
     <w:p/>
     <w:p/>
     <w:p/>
     <w:sectPr>
-      <w:footerReference w:type="default" r:id="rId10"/>
+      <w:footerReference w:type="default" r:id="rId31"/>
       <w:pgSz w:w="11906" w:h="16838"/>
       <w:pgMar w:top="1417" w:right="1417" w:bottom="1417" w:left="1417" w:header="708" w:footer="708" w:gutter="0"/>
       <w:pgNumType w:start="0"/>
@@ -11311,7 +12799,7 @@
           <w:rPr>
             <w:noProof/>
           </w:rPr>
-          <w:t>10</w:t>
+          <w:t>14</w:t>
         </w:r>
         <w:r>
           <w:fldChar w:fldCharType="end"/>
@@ -12262,6 +13750,36 @@
       <w:lang w:eastAsia="fr-FR"/>
     </w:rPr>
   </w:style>
+  <w:style w:type="paragraph" w:customStyle="1" w:styleId="Bibliographie1">
+    <w:name w:val="Bibliographie 1"/>
+    <w:basedOn w:val="Normal"/>
+    <w:qFormat/>
+    <w:rsid w:val="000B00CB"/>
+    <w:pPr>
+      <w:suppressLineNumbers/>
+      <w:tabs>
+        <w:tab w:val="left" w:pos="384"/>
+      </w:tabs>
+      <w:suppressAutoHyphens/>
+      <w:spacing w:after="0" w:line="240" w:lineRule="atLeast"/>
+      <w:ind w:left="384" w:hanging="384"/>
+    </w:pPr>
+    <w:rPr>
+      <w:rFonts w:ascii="Liberation Serif" w:eastAsia="NSimSun" w:hAnsi="Liberation Serif" w:cs="Arial"/>
+      <w:kern w:val="2"/>
+      <w:sz w:val="24"/>
+      <w:szCs w:val="24"/>
+      <w:lang w:eastAsia="zh-CN" w:bidi="hi-IN"/>
+    </w:rPr>
+  </w:style>
+  <w:style w:type="character" w:customStyle="1" w:styleId="LienInternet">
+    <w:name w:val="Lien Internet"/>
+    <w:rsid w:val="000B00CB"/>
+    <w:rPr>
+      <w:color w:val="000080"/>
+      <w:u w:val="single"/>
+    </w:rPr>
+  </w:style>
 </w:styles>
 </file>
 
@@ -12531,7 +14049,7 @@
 </file>
 
 <file path=customXml/itemProps1.xml><?xml version="1.0" encoding="utf-8"?>
-<ds:datastoreItem xmlns:ds="http://schemas.openxmlformats.org/officeDocument/2006/customXml" ds:itemID="{E73779E2-A47D-430D-8439-F32F16564777}">
+<ds:datastoreItem xmlns:ds="http://schemas.openxmlformats.org/officeDocument/2006/customXml" ds:itemID="{C7D3AC05-D0D9-4AFB-96BC-EE144E4348F2}">
   <ds:schemaRefs>
     <ds:schemaRef ds:uri="http://schemas.openxmlformats.org/officeDocument/2006/bibliography"/>
   </ds:schemaRefs>

</xml_diff>